<commit_message>
actualizacion del theasaurus y añado pdf con las fotos escaneadas de los articulos fisicos
</commit_message>
<xml_diff>
--- a/1-sesion/Articulos arquitectura-patrones-software.docx
+++ b/1-sesion/Articulos arquitectura-patrones-software.docx
@@ -267,7 +267,11 @@
     <w:sdt>
       <w:sdtPr>
         <w:rPr>
-          <w:lang w:val="es-ES"/>
+          <w:rFonts w:ascii="Times New Roman" w:eastAsiaTheme="minorHAnsi" w:hAnsi="Times New Roman" w:cstheme="minorBidi"/>
+          <w:color w:val="auto"/>
+          <w:sz w:val="24"/>
+          <w:szCs w:val="22"/>
+          <w:lang w:val="es-ES" w:eastAsia="en-US"/>
         </w:rPr>
         <w:id w:val="948053228"/>
         <w:docPartObj>
@@ -277,13 +281,8 @@
       </w:sdtPr>
       <w:sdtEndPr>
         <w:rPr>
-          <w:rFonts w:ascii="Times New Roman" w:eastAsiaTheme="minorHAnsi" w:hAnsi="Times New Roman" w:cstheme="minorBidi"/>
           <w:b/>
           <w:bCs/>
-          <w:color w:val="auto"/>
-          <w:sz w:val="24"/>
-          <w:szCs w:val="22"/>
-          <w:lang w:eastAsia="en-US"/>
         </w:rPr>
       </w:sdtEndPr>
       <w:sdtContent>
@@ -3476,6 +3475,7 @@
           <w:szCs w:val="24"/>
         </w:rPr>
       </w:pPr>
+      <w:bookmarkStart w:id="9" w:name="_GoBack"/>
       <w:r>
         <w:rPr>
           <w:rFonts w:cs="Times New Roman"/>
@@ -3484,18 +3484,18 @@
           <w:lang w:eastAsia="es-CO"/>
         </w:rPr>
         <w:drawing>
-          <wp:anchor distT="0" distB="0" distL="114300" distR="114300" simplePos="0" relativeHeight="251662336" behindDoc="0" locked="0" layoutInCell="1" allowOverlap="1" wp14:anchorId="420F0E7C" wp14:editId="2D7F2A1C">
+          <wp:anchor distT="0" distB="0" distL="114300" distR="114300" simplePos="0" relativeHeight="251687936" behindDoc="0" locked="0" layoutInCell="1" allowOverlap="1" wp14:anchorId="231AEE09" wp14:editId="1D162998">
             <wp:simplePos x="0" y="0"/>
             <wp:positionH relativeFrom="margin">
-              <wp:align>right</wp:align>
+              <wp:align>left</wp:align>
             </wp:positionH>
             <wp:positionV relativeFrom="paragraph">
-              <wp:posOffset>489844</wp:posOffset>
+              <wp:posOffset>502911</wp:posOffset>
             </wp:positionV>
-            <wp:extent cx="5943600" cy="2813993"/>
-            <wp:effectExtent l="76200" t="76200" r="133350" b="139065"/>
+            <wp:extent cx="5881370" cy="3683000"/>
+            <wp:effectExtent l="76200" t="76200" r="138430" b="127000"/>
             <wp:wrapSquare wrapText="bothSides"/>
-            <wp:docPr id="6" name="Imagen 6" descr="C:\Users\usuario\AppData\Local\Packages\5319275A.WhatsAppDesktop_cv1g1gvanyjgm\TempState\F5EAA2CF876A6EE8EB76189BE1E11318\Imagen de WhatsApp 2024-11-16 a las 02.22.14_9ae406b7.jpg"/>
+            <wp:docPr id="30" name="Imagen 30" descr="C:\Users\usuario\AppData\Local\Packages\5319275A.WhatsAppDesktop_cv1g1gvanyjgm\TempState\583B8BDE78D2B5FEB86FC41D101BA356\Imagen de WhatsApp 2024-11-16 a las 08.32.29_d4f44cee.jpg"/>
             <wp:cNvGraphicFramePr>
               <a:graphicFrameLocks xmlns:a="http://schemas.openxmlformats.org/drawingml/2006/main" noChangeAspect="1"/>
             </wp:cNvGraphicFramePr>
@@ -3503,13 +3503,146 @@
               <a:graphicData uri="http://schemas.openxmlformats.org/drawingml/2006/picture">
                 <pic:pic xmlns:pic="http://schemas.openxmlformats.org/drawingml/2006/picture">
                   <pic:nvPicPr>
-                    <pic:cNvPr id="0" name="Picture 6" descr="C:\Users\usuario\AppData\Local\Packages\5319275A.WhatsAppDesktop_cv1g1gvanyjgm\TempState\F5EAA2CF876A6EE8EB76189BE1E11318\Imagen de WhatsApp 2024-11-16 a las 02.22.14_9ae406b7.jpg"/>
+                    <pic:cNvPr id="0" name="Picture 1" descr="C:\Users\usuario\AppData\Local\Packages\5319275A.WhatsAppDesktop_cv1g1gvanyjgm\TempState\583B8BDE78D2B5FEB86FC41D101BA356\Imagen de WhatsApp 2024-11-16 a las 08.32.29_d4f44cee.jpg"/>
                     <pic:cNvPicPr>
                       <a:picLocks noChangeAspect="1" noChangeArrowheads="1"/>
                     </pic:cNvPicPr>
                   </pic:nvPicPr>
                   <pic:blipFill>
                     <a:blip r:embed="rId12">
+                      <a:extLst>
+                        <a:ext uri="{28A0092B-C50C-407E-A947-70E740481C1C}">
+                          <a14:useLocalDpi xmlns:a14="http://schemas.microsoft.com/office/drawing/2010/main" val="0"/>
+                        </a:ext>
+                      </a:extLst>
+                    </a:blip>
+                    <a:srcRect/>
+                    <a:stretch>
+                      <a:fillRect/>
+                    </a:stretch>
+                  </pic:blipFill>
+                  <pic:spPr bwMode="auto">
+                    <a:xfrm>
+                      <a:off x="0" y="0"/>
+                      <a:ext cx="5881370" cy="3683000"/>
+                    </a:xfrm>
+                    <a:prstGeom prst="rect">
+                      <a:avLst/>
+                    </a:prstGeom>
+                    <a:ln w="38100" cap="sq">
+                      <a:solidFill>
+                        <a:schemeClr val="accent1"/>
+                      </a:solidFill>
+                      <a:prstDash val="solid"/>
+                      <a:miter lim="800000"/>
+                    </a:ln>
+                    <a:effectLst>
+                      <a:outerShdw blurRad="50800" dist="38100" dir="2700000" algn="tl" rotWithShape="0">
+                        <a:srgbClr val="000000">
+                          <a:alpha val="43000"/>
+                        </a:srgbClr>
+                      </a:outerShdw>
+                    </a:effectLst>
+                  </pic:spPr>
+                </pic:pic>
+              </a:graphicData>
+            </a:graphic>
+            <wp14:sizeRelH relativeFrom="page">
+              <wp14:pctWidth>0</wp14:pctWidth>
+            </wp14:sizeRelH>
+            <wp14:sizeRelV relativeFrom="page">
+              <wp14:pctHeight>0</wp14:pctHeight>
+            </wp14:sizeRelV>
+          </wp:anchor>
+        </w:drawing>
+      </w:r>
+      <w:bookmarkEnd w:id="9"/>
+    </w:p>
+    <w:p>
+      <w:pPr>
+        <w:ind w:firstLine="0"/>
+        <w:rPr>
+          <w:rFonts w:cs="Times New Roman"/>
+          <w:szCs w:val="24"/>
+        </w:rPr>
+      </w:pPr>
+    </w:p>
+    <w:p/>
+    <w:p>
+      <w:pPr>
+        <w:pStyle w:val="Ttulo1"/>
+      </w:pPr>
+      <w:bookmarkStart w:id="10" w:name="_Toc182631258"/>
+      <w:r>
+        <w:lastRenderedPageBreak/>
+        <w:t>7</w:t>
+      </w:r>
+      <w:r>
+        <w:t>. Arquitectura de software para el desarrollo de herramientas tecnológicas de costo, presupuestos y programas de obra</w:t>
+      </w:r>
+      <w:bookmarkEnd w:id="10"/>
+      <w:r>
+        <w:t xml:space="preserve">  </w:t>
+      </w:r>
+    </w:p>
+    <w:p>
+      <w:pPr>
+        <w:ind w:firstLine="0"/>
+        <w:rPr>
+          <w:rFonts w:cs="Times New Roman"/>
+          <w:szCs w:val="24"/>
+        </w:rPr>
+      </w:pPr>
+      <w:r>
+        <w:rPr>
+          <w:rFonts w:cs="Times New Roman"/>
+          <w:szCs w:val="24"/>
+        </w:rPr>
+        <w:t>El texto destaca la importancia de las Tecnologías de la Información y las Comunicaciones (TIC) como pilares de la economía, la educación y la sociedad en general, que afectan de manera directa a la educación superior al requerir nuevas herramientas y métodos de enseñanza que se adapten al avance tecnológico. En particular, el campo de la Ingeniería Civil enfrenta desafíos debido al aumento en la construcción de proyectos complejos que requieren una gestión precisa de costos y presupuestos. Para abordar estas necesidades, se propone desarrollar un software educativo en la Universidad Francisco de Paula Santander, enfocado en la administración de costos, presupuestos y planificación de trabajos. La implementación de herramientas específicas en los programas educativos, como el software propuesto para Ingeniería Civil, contribuye a la formación de profesionales capacitados para enfrentar estos retos.</w:t>
+      </w:r>
+    </w:p>
+    <w:p>
+      <w:pPr>
+        <w:ind w:firstLine="0"/>
+        <w:rPr>
+          <w:rFonts w:cs="Times New Roman"/>
+          <w:szCs w:val="24"/>
+        </w:rPr>
+      </w:pPr>
+      <w:r>
+        <w:rPr>
+          <w:rFonts w:cs="Times New Roman"/>
+          <w:noProof/>
+          <w:szCs w:val="24"/>
+          <w:lang w:eastAsia="es-CO"/>
+        </w:rPr>
+        <w:drawing>
+          <wp:anchor distT="0" distB="0" distL="114300" distR="114300" simplePos="0" relativeHeight="251663360" behindDoc="0" locked="0" layoutInCell="1" allowOverlap="1" wp14:anchorId="1CCC7462" wp14:editId="40718C8C">
+            <wp:simplePos x="0" y="0"/>
+            <wp:positionH relativeFrom="margin">
+              <wp:align>right</wp:align>
+            </wp:positionH>
+            <wp:positionV relativeFrom="paragraph">
+              <wp:posOffset>494781</wp:posOffset>
+            </wp:positionV>
+            <wp:extent cx="5943600" cy="2813993"/>
+            <wp:effectExtent l="76200" t="76200" r="133350" b="139065"/>
+            <wp:wrapSquare wrapText="bothSides"/>
+            <wp:docPr id="5" name="Imagen 5" descr="C:\Users\usuario\AppData\Local\Packages\5319275A.WhatsAppDesktop_cv1g1gvanyjgm\TempState\F5EAA2CF876A6EE8EB76189BE1E11318\Imagen de WhatsApp 2024-11-16 a las 02.22.14_9ae406b7.jpg"/>
+            <wp:cNvGraphicFramePr>
+              <a:graphicFrameLocks xmlns:a="http://schemas.openxmlformats.org/drawingml/2006/main" noChangeAspect="1"/>
+            </wp:cNvGraphicFramePr>
+            <a:graphic xmlns:a="http://schemas.openxmlformats.org/drawingml/2006/main">
+              <a:graphicData uri="http://schemas.openxmlformats.org/drawingml/2006/picture">
+                <pic:pic xmlns:pic="http://schemas.openxmlformats.org/drawingml/2006/picture">
+                  <pic:nvPicPr>
+                    <pic:cNvPr id="0" name="Picture 5" descr="C:\Users\usuario\AppData\Local\Packages\5319275A.WhatsAppDesktop_cv1g1gvanyjgm\TempState\F5EAA2CF876A6EE8EB76189BE1E11318\Imagen de WhatsApp 2024-11-16 a las 02.22.14_9ae406b7.jpg"/>
+                    <pic:cNvPicPr>
+                      <a:picLocks noChangeAspect="1" noChangeArrowheads="1"/>
+                    </pic:cNvPicPr>
+                  </pic:nvPicPr>
+                  <pic:blipFill>
+                    <a:blip r:embed="rId13">
                       <a:extLst>
                         <a:ext uri="{28A0092B-C50C-407E-A947-70E740481C1C}">
                           <a14:useLocalDpi xmlns:a14="http://schemas.microsoft.com/office/drawing/2010/main" val="0"/>
@@ -3560,10 +3693,6 @@
     <w:p>
       <w:pPr>
         <w:ind w:firstLine="0"/>
-        <w:rPr>
-          <w:rFonts w:cs="Times New Roman"/>
-          <w:szCs w:val="24"/>
-        </w:rPr>
       </w:pPr>
     </w:p>
     <w:p/>
@@ -3571,135 +3700,7 @@
       <w:pPr>
         <w:pStyle w:val="Ttulo1"/>
       </w:pPr>
-      <w:bookmarkStart w:id="9" w:name="_Toc182631258"/>
-      <w:r>
-        <w:lastRenderedPageBreak/>
-        <w:t>7</w:t>
-      </w:r>
-      <w:r>
-        <w:t>. Arquitectura de software para el desarrollo de herramientas tecnológicas de costo, presupuestos y programas de obra</w:t>
-      </w:r>
-      <w:bookmarkEnd w:id="9"/>
-      <w:r>
-        <w:t xml:space="preserve">  </w:t>
-      </w:r>
-    </w:p>
-    <w:p>
-      <w:pPr>
-        <w:ind w:firstLine="0"/>
-        <w:rPr>
-          <w:rFonts w:cs="Times New Roman"/>
-          <w:szCs w:val="24"/>
-        </w:rPr>
-      </w:pPr>
-      <w:r>
-        <w:rPr>
-          <w:rFonts w:cs="Times New Roman"/>
-          <w:szCs w:val="24"/>
-        </w:rPr>
-        <w:t>El texto destaca la importancia de las Tecnologías de la Información y las Comunicaciones (TIC) como pilares de la economía, la educación y la sociedad en general, que afectan de manera directa a la educación superior al requerir nuevas herramientas y métodos de enseñanza que se adapten al avance tecnológico. En particular, el campo de la Ingeniería Civil enfrenta desafíos debido al aumento en la construcción de proyectos complejos que requieren una gestión precisa de costos y presupuestos. Para abordar estas necesidades, se propone desarrollar un software educativo en la Universidad Francisco de Paula Santander, enfocado en la administración de costos, presupuestos y planificación de trabajos. La implementación de herramientas específicas en los programas educativos, como el software propuesto para Ingeniería Civil, contribuye a la formación de profesionales capacitados para enfrentar estos retos.</w:t>
-      </w:r>
-    </w:p>
-    <w:p>
-      <w:pPr>
-        <w:ind w:firstLine="0"/>
-        <w:rPr>
-          <w:rFonts w:cs="Times New Roman"/>
-          <w:szCs w:val="24"/>
-        </w:rPr>
-      </w:pPr>
-      <w:r>
-        <w:rPr>
-          <w:rFonts w:cs="Times New Roman"/>
-          <w:noProof/>
-          <w:szCs w:val="24"/>
-          <w:lang w:eastAsia="es-CO"/>
-        </w:rPr>
-        <w:drawing>
-          <wp:anchor distT="0" distB="0" distL="114300" distR="114300" simplePos="0" relativeHeight="251663360" behindDoc="0" locked="0" layoutInCell="1" allowOverlap="1" wp14:anchorId="1CCC7462" wp14:editId="40718C8C">
-            <wp:simplePos x="0" y="0"/>
-            <wp:positionH relativeFrom="margin">
-              <wp:align>right</wp:align>
-            </wp:positionH>
-            <wp:positionV relativeFrom="paragraph">
-              <wp:posOffset>494781</wp:posOffset>
-            </wp:positionV>
-            <wp:extent cx="5943600" cy="2813993"/>
-            <wp:effectExtent l="76200" t="76200" r="133350" b="139065"/>
-            <wp:wrapSquare wrapText="bothSides"/>
-            <wp:docPr id="5" name="Imagen 5" descr="C:\Users\usuario\AppData\Local\Packages\5319275A.WhatsAppDesktop_cv1g1gvanyjgm\TempState\F5EAA2CF876A6EE8EB76189BE1E11318\Imagen de WhatsApp 2024-11-16 a las 02.22.14_9ae406b7.jpg"/>
-            <wp:cNvGraphicFramePr>
-              <a:graphicFrameLocks xmlns:a="http://schemas.openxmlformats.org/drawingml/2006/main" noChangeAspect="1"/>
-            </wp:cNvGraphicFramePr>
-            <a:graphic xmlns:a="http://schemas.openxmlformats.org/drawingml/2006/main">
-              <a:graphicData uri="http://schemas.openxmlformats.org/drawingml/2006/picture">
-                <pic:pic xmlns:pic="http://schemas.openxmlformats.org/drawingml/2006/picture">
-                  <pic:nvPicPr>
-                    <pic:cNvPr id="0" name="Picture 5" descr="C:\Users\usuario\AppData\Local\Packages\5319275A.WhatsAppDesktop_cv1g1gvanyjgm\TempState\F5EAA2CF876A6EE8EB76189BE1E11318\Imagen de WhatsApp 2024-11-16 a las 02.22.14_9ae406b7.jpg"/>
-                    <pic:cNvPicPr>
-                      <a:picLocks noChangeAspect="1" noChangeArrowheads="1"/>
-                    </pic:cNvPicPr>
-                  </pic:nvPicPr>
-                  <pic:blipFill>
-                    <a:blip r:embed="rId12">
-                      <a:extLst>
-                        <a:ext uri="{28A0092B-C50C-407E-A947-70E740481C1C}">
-                          <a14:useLocalDpi xmlns:a14="http://schemas.microsoft.com/office/drawing/2010/main" val="0"/>
-                        </a:ext>
-                      </a:extLst>
-                    </a:blip>
-                    <a:srcRect/>
-                    <a:stretch>
-                      <a:fillRect/>
-                    </a:stretch>
-                  </pic:blipFill>
-                  <pic:spPr bwMode="auto">
-                    <a:xfrm>
-                      <a:off x="0" y="0"/>
-                      <a:ext cx="5943600" cy="2813993"/>
-                    </a:xfrm>
-                    <a:prstGeom prst="rect">
-                      <a:avLst/>
-                    </a:prstGeom>
-                    <a:ln w="38100" cap="sq">
-                      <a:solidFill>
-                        <a:schemeClr val="accent1"/>
-                      </a:solidFill>
-                      <a:prstDash val="solid"/>
-                      <a:miter lim="800000"/>
-                    </a:ln>
-                    <a:effectLst>
-                      <a:outerShdw blurRad="50800" dist="38100" dir="2700000" algn="tl" rotWithShape="0">
-                        <a:srgbClr val="000000">
-                          <a:alpha val="43000"/>
-                        </a:srgbClr>
-                      </a:outerShdw>
-                    </a:effectLst>
-                  </pic:spPr>
-                </pic:pic>
-              </a:graphicData>
-            </a:graphic>
-            <wp14:sizeRelH relativeFrom="page">
-              <wp14:pctWidth>0</wp14:pctWidth>
-            </wp14:sizeRelH>
-            <wp14:sizeRelV relativeFrom="page">
-              <wp14:pctHeight>0</wp14:pctHeight>
-            </wp14:sizeRelV>
-          </wp:anchor>
-        </w:drawing>
-      </w:r>
-    </w:p>
-    <w:p>
-      <w:pPr>
-        <w:ind w:firstLine="0"/>
-      </w:pPr>
-    </w:p>
-    <w:p/>
-    <w:p>
-      <w:pPr>
-        <w:pStyle w:val="Ttulo1"/>
-      </w:pPr>
-      <w:bookmarkStart w:id="10" w:name="_Toc182631259"/>
+      <w:bookmarkStart w:id="11" w:name="_Toc182631259"/>
       <w:r>
         <w:lastRenderedPageBreak/>
         <w:t>8</w:t>
@@ -3707,7 +3708,7 @@
       <w:r>
         <w:t>. Lenguajes de patrones de arquitectura de software: una aproximación al estado de arte</w:t>
       </w:r>
-      <w:bookmarkEnd w:id="10"/>
+      <w:bookmarkEnd w:id="11"/>
       <w:r>
         <w:t xml:space="preserve">  </w:t>
       </w:r>
@@ -3769,7 +3770,7 @@
                     </pic:cNvPicPr>
                   </pic:nvPicPr>
                   <pic:blipFill>
-                    <a:blip r:embed="rId13">
+                    <a:blip r:embed="rId14">
                       <a:extLst>
                         <a:ext uri="{28A0092B-C50C-407E-A947-70E740481C1C}">
                           <a14:useLocalDpi xmlns:a14="http://schemas.microsoft.com/office/drawing/2010/main" val="0"/>
@@ -3822,7 +3823,7 @@
       <w:pPr>
         <w:pStyle w:val="Ttulo1"/>
       </w:pPr>
-      <w:bookmarkStart w:id="11" w:name="_Toc182631260"/>
+      <w:bookmarkStart w:id="12" w:name="_Toc182631260"/>
       <w:r>
         <w:lastRenderedPageBreak/>
         <w:t>9</w:t>
@@ -3833,7 +3834,7 @@
       <w:r>
         <w:t>Arquitectura de software basado en micro servicios para el desarrollo</w:t>
       </w:r>
-      <w:bookmarkEnd w:id="11"/>
+      <w:bookmarkEnd w:id="12"/>
       <w:r>
         <w:t xml:space="preserve"> </w:t>
       </w:r>
@@ -3886,7 +3887,7 @@
                     </pic:cNvPicPr>
                   </pic:nvPicPr>
                   <pic:blipFill>
-                    <a:blip r:embed="rId14" cstate="print">
+                    <a:blip r:embed="rId15" cstate="print">
                       <a:extLst>
                         <a:ext uri="{28A0092B-C50C-407E-A947-70E740481C1C}">
                           <a14:useLocalDpi xmlns:a14="http://schemas.microsoft.com/office/drawing/2010/main" val="0"/>
@@ -3939,7 +3940,7 @@
       <w:pPr>
         <w:pStyle w:val="Ttulo1"/>
       </w:pPr>
-      <w:bookmarkStart w:id="12" w:name="_Toc182631261"/>
+      <w:bookmarkStart w:id="13" w:name="_Toc182631261"/>
       <w:r>
         <w:lastRenderedPageBreak/>
         <w:t>10</w:t>
@@ -3958,7 +3959,7 @@
       <w:r>
         <w:t xml:space="preserve"> en el contexto de procesos de desarrollo de aplicaciones orientadas a la web</w:t>
       </w:r>
-      <w:bookmarkEnd w:id="12"/>
+      <w:bookmarkEnd w:id="13"/>
       <w:r>
         <w:t xml:space="preserve"> </w:t>
       </w:r>
@@ -4068,7 +4069,7 @@
                     </pic:cNvPicPr>
                   </pic:nvPicPr>
                   <pic:blipFill>
-                    <a:blip r:embed="rId15" cstate="print">
+                    <a:blip r:embed="rId16" cstate="print">
                       <a:extLst>
                         <a:ext uri="{28A0092B-C50C-407E-A947-70E740481C1C}">
                           <a14:useLocalDpi xmlns:a14="http://schemas.microsoft.com/office/drawing/2010/main" val="0"/>
@@ -4121,12 +4122,12 @@
       <w:pPr>
         <w:pStyle w:val="Ttulo1"/>
       </w:pPr>
-      <w:bookmarkStart w:id="13" w:name="_Toc182631262"/>
+      <w:bookmarkStart w:id="14" w:name="_Toc182631262"/>
       <w:r>
         <w:lastRenderedPageBreak/>
         <w:t>11. Patrones de usabilidad: mejora la usabilidad del software desde el momento arquitectónico</w:t>
       </w:r>
-      <w:bookmarkEnd w:id="13"/>
+      <w:bookmarkEnd w:id="14"/>
       <w:r>
         <w:t xml:space="preserve">  </w:t>
       </w:r>
@@ -4186,7 +4187,7 @@
                     </pic:cNvPicPr>
                   </pic:nvPicPr>
                   <pic:blipFill>
-                    <a:blip r:embed="rId16">
+                    <a:blip r:embed="rId17">
                       <a:extLst>
                         <a:ext uri="{28A0092B-C50C-407E-A947-70E740481C1C}">
                           <a14:useLocalDpi xmlns:a14="http://schemas.microsoft.com/office/drawing/2010/main" val="0"/>
@@ -4248,7 +4249,7 @@
       <w:pPr>
         <w:pStyle w:val="Ttulo1"/>
       </w:pPr>
-      <w:bookmarkStart w:id="14" w:name="_Toc182631263"/>
+      <w:bookmarkStart w:id="15" w:name="_Toc182631263"/>
       <w:r>
         <w:lastRenderedPageBreak/>
         <w:t xml:space="preserve">12. Arquitectura del software para el sistema de visualización medica </w:t>
@@ -4257,7 +4258,7 @@
       <w:r>
         <w:t>vismedic</w:t>
       </w:r>
-      <w:bookmarkEnd w:id="14"/>
+      <w:bookmarkEnd w:id="15"/>
       <w:proofErr w:type="spellEnd"/>
     </w:p>
     <w:p>
@@ -4313,7 +4314,7 @@
                     </pic:cNvPicPr>
                   </pic:nvPicPr>
                   <pic:blipFill>
-                    <a:blip r:embed="rId17">
+                    <a:blip r:embed="rId18">
                       <a:extLst>
                         <a:ext uri="{28A0092B-C50C-407E-A947-70E740481C1C}">
                           <a14:useLocalDpi xmlns:a14="http://schemas.microsoft.com/office/drawing/2010/main" val="0"/>
@@ -4372,12 +4373,12 @@
       <w:pPr>
         <w:pStyle w:val="Ttulo1"/>
       </w:pPr>
-      <w:bookmarkStart w:id="15" w:name="_Toc182631264"/>
+      <w:bookmarkStart w:id="16" w:name="_Toc182631264"/>
       <w:r>
         <w:lastRenderedPageBreak/>
         <w:t>13. Arquitectura de software reutilizable basada en patrones de interacción, para el desarrollo rápido de aplicaciones web</w:t>
       </w:r>
-      <w:bookmarkEnd w:id="15"/>
+      <w:bookmarkEnd w:id="16"/>
       <w:r>
         <w:t xml:space="preserve"> </w:t>
       </w:r>
@@ -4434,7 +4435,7 @@
                     </pic:cNvPicPr>
                   </pic:nvPicPr>
                   <pic:blipFill>
-                    <a:blip r:embed="rId18">
+                    <a:blip r:embed="rId19">
                       <a:extLst>
                         <a:ext uri="{28A0092B-C50C-407E-A947-70E740481C1C}">
                           <a14:useLocalDpi xmlns:a14="http://schemas.microsoft.com/office/drawing/2010/main" val="0"/>
@@ -4494,12 +4495,12 @@
       <w:pPr>
         <w:pStyle w:val="Ttulo1"/>
       </w:pPr>
-      <w:bookmarkStart w:id="16" w:name="_Toc182631265"/>
+      <w:bookmarkStart w:id="17" w:name="_Toc182631265"/>
       <w:r>
         <w:lastRenderedPageBreak/>
         <w:t>14. Revisión sistemática sobre generadores de código fuente y patrones arquitectónicos</w:t>
       </w:r>
-      <w:bookmarkEnd w:id="16"/>
+      <w:bookmarkEnd w:id="17"/>
       <w:r>
         <w:t xml:space="preserve">  </w:t>
       </w:r>
@@ -4552,7 +4553,7 @@
                     </pic:cNvPicPr>
                   </pic:nvPicPr>
                   <pic:blipFill>
-                    <a:blip r:embed="rId19">
+                    <a:blip r:embed="rId20">
                       <a:extLst>
                         <a:ext uri="{28A0092B-C50C-407E-A947-70E740481C1C}">
                           <a14:useLocalDpi xmlns:a14="http://schemas.microsoft.com/office/drawing/2010/main" val="0"/>
@@ -4605,12 +4606,12 @@
       <w:pPr>
         <w:pStyle w:val="Ttulo1"/>
       </w:pPr>
-      <w:bookmarkStart w:id="17" w:name="_Toc182631266"/>
+      <w:bookmarkStart w:id="18" w:name="_Toc182631266"/>
       <w:r>
         <w:lastRenderedPageBreak/>
         <w:t>15. Perfiles UML para definición de patrones de diseño</w:t>
       </w:r>
-      <w:bookmarkEnd w:id="17"/>
+      <w:bookmarkEnd w:id="18"/>
       <w:r>
         <w:t xml:space="preserve"> </w:t>
       </w:r>
@@ -4663,7 +4664,7 @@
                     </pic:cNvPicPr>
                   </pic:nvPicPr>
                   <pic:blipFill>
-                    <a:blip r:embed="rId20" cstate="print">
+                    <a:blip r:embed="rId21" cstate="print">
                       <a:extLst>
                         <a:ext uri="{28A0092B-C50C-407E-A947-70E740481C1C}">
                           <a14:useLocalDpi xmlns:a14="http://schemas.microsoft.com/office/drawing/2010/main" val="0"/>
@@ -4717,12 +4718,12 @@
       <w:pPr>
         <w:pStyle w:val="Ttulo1"/>
       </w:pPr>
-      <w:bookmarkStart w:id="18" w:name="_Toc182631267"/>
+      <w:bookmarkStart w:id="19" w:name="_Toc182631267"/>
       <w:r>
         <w:lastRenderedPageBreak/>
         <w:t>16. Herramientas para reusó de código JavaScript orientado a patrones de interacción</w:t>
       </w:r>
-      <w:bookmarkEnd w:id="18"/>
+      <w:bookmarkEnd w:id="19"/>
       <w:r>
         <w:t xml:space="preserve"> </w:t>
       </w:r>
@@ -4766,7 +4767,7 @@
                     </pic:cNvPicPr>
                   </pic:nvPicPr>
                   <pic:blipFill>
-                    <a:blip r:embed="rId21" cstate="print">
+                    <a:blip r:embed="rId22" cstate="print">
                       <a:extLst>
                         <a:ext uri="{28A0092B-C50C-407E-A947-70E740481C1C}">
                           <a14:useLocalDpi xmlns:a14="http://schemas.microsoft.com/office/drawing/2010/main" val="0"/>
@@ -4848,12 +4849,12 @@
       <w:pPr>
         <w:pStyle w:val="Ttulo1"/>
       </w:pPr>
-      <w:bookmarkStart w:id="19" w:name="_Toc182631268"/>
+      <w:bookmarkStart w:id="20" w:name="_Toc182631268"/>
       <w:r>
         <w:lastRenderedPageBreak/>
         <w:t>17. Introducción a la arquitectura de software</w:t>
       </w:r>
-      <w:bookmarkEnd w:id="19"/>
+      <w:bookmarkEnd w:id="20"/>
       <w:r>
         <w:t xml:space="preserve">  </w:t>
       </w:r>
@@ -4915,7 +4916,7 @@
                     </pic:cNvPicPr>
                   </pic:nvPicPr>
                   <pic:blipFill>
-                    <a:blip r:embed="rId22">
+                    <a:blip r:embed="rId23">
                       <a:extLst>
                         <a:ext uri="{28A0092B-C50C-407E-A947-70E740481C1C}">
                           <a14:useLocalDpi xmlns:a14="http://schemas.microsoft.com/office/drawing/2010/main" val="0"/>
@@ -4968,11 +4969,11 @@
       <w:pPr>
         <w:pStyle w:val="Ttulo1"/>
       </w:pPr>
-      <w:bookmarkStart w:id="20" w:name="_Toc182631269"/>
+      <w:bookmarkStart w:id="21" w:name="_Toc182631269"/>
       <w:r>
         <w:t>18. Aplicación de patrones de diseño para garantizar alta flexibilidad en el software</w:t>
       </w:r>
-      <w:bookmarkEnd w:id="20"/>
+      <w:bookmarkEnd w:id="21"/>
       <w:r>
         <w:t xml:space="preserve"> </w:t>
       </w:r>
@@ -5049,7 +5050,7 @@
                     </pic:cNvPicPr>
                   </pic:nvPicPr>
                   <pic:blipFill>
-                    <a:blip r:embed="rId23" cstate="print">
+                    <a:blip r:embed="rId24" cstate="print">
                       <a:extLst>
                         <a:ext uri="{28A0092B-C50C-407E-A947-70E740481C1C}">
                           <a14:useLocalDpi xmlns:a14="http://schemas.microsoft.com/office/drawing/2010/main" val="0"/>
@@ -5108,12 +5109,12 @@
       <w:pPr>
         <w:pStyle w:val="Ttulo1"/>
       </w:pPr>
-      <w:bookmarkStart w:id="21" w:name="_Toc182631270"/>
+      <w:bookmarkStart w:id="22" w:name="_Toc182631270"/>
       <w:r>
         <w:lastRenderedPageBreak/>
         <w:t>19. Arquitectura de software académico para la comprensión del desarrollo de software en capas</w:t>
       </w:r>
-      <w:bookmarkEnd w:id="21"/>
+      <w:bookmarkEnd w:id="22"/>
       <w:r>
         <w:t xml:space="preserve"> </w:t>
       </w:r>
@@ -5213,7 +5214,7 @@
                     </pic:cNvPicPr>
                   </pic:nvPicPr>
                   <pic:blipFill>
-                    <a:blip r:embed="rId24">
+                    <a:blip r:embed="rId25">
                       <a:extLst>
                         <a:ext uri="{28A0092B-C50C-407E-A947-70E740481C1C}">
                           <a14:useLocalDpi xmlns:a14="http://schemas.microsoft.com/office/drawing/2010/main" val="0"/>
@@ -5279,12 +5280,12 @@
       <w:pPr>
         <w:pStyle w:val="Ttulo1"/>
       </w:pPr>
-      <w:bookmarkStart w:id="22" w:name="_Toc182631271"/>
+      <w:bookmarkStart w:id="23" w:name="_Toc182631271"/>
       <w:r>
         <w:lastRenderedPageBreak/>
         <w:t>20. Introducción a los patrones de diseño</w:t>
       </w:r>
-      <w:bookmarkEnd w:id="22"/>
+      <w:bookmarkEnd w:id="23"/>
       <w:r>
         <w:t xml:space="preserve"> </w:t>
       </w:r>
@@ -5378,7 +5379,7 @@
                     </pic:cNvPicPr>
                   </pic:nvPicPr>
                   <pic:blipFill>
-                    <a:blip r:embed="rId25">
+                    <a:blip r:embed="rId26">
                       <a:extLst>
                         <a:ext uri="{28A0092B-C50C-407E-A947-70E740481C1C}">
                           <a14:useLocalDpi xmlns:a14="http://schemas.microsoft.com/office/drawing/2010/main" val="0"/>
@@ -5458,7 +5459,7 @@
       <w:pPr>
         <w:pStyle w:val="Ttulo1"/>
       </w:pPr>
-      <w:bookmarkStart w:id="23" w:name="_Toc182631272"/>
+      <w:bookmarkStart w:id="24" w:name="_Toc182631272"/>
       <w:r>
         <w:t xml:space="preserve">21. </w:t>
       </w:r>
@@ -5474,7 +5475,7 @@
       <w:r>
         <w:t>EGPat</w:t>
       </w:r>
-      <w:bookmarkEnd w:id="23"/>
+      <w:bookmarkEnd w:id="24"/>
       <w:proofErr w:type="spellEnd"/>
     </w:p>
     <w:p>
@@ -5516,7 +5517,7 @@
                     </pic:cNvPicPr>
                   </pic:nvPicPr>
                   <pic:blipFill>
-                    <a:blip r:embed="rId26" cstate="print">
+                    <a:blip r:embed="rId27" cstate="print">
                       <a:extLst>
                         <a:ext uri="{28A0092B-C50C-407E-A947-70E740481C1C}">
                           <a14:useLocalDpi xmlns:a14="http://schemas.microsoft.com/office/drawing/2010/main" val="0"/>
@@ -5592,7 +5593,7 @@
       <w:pPr>
         <w:pStyle w:val="Ttulo1"/>
       </w:pPr>
-      <w:bookmarkStart w:id="24" w:name="_Toc182631273"/>
+      <w:bookmarkStart w:id="25" w:name="_Toc182631273"/>
       <w:r>
         <w:lastRenderedPageBreak/>
         <w:t>22.</w:t>
@@ -5600,7 +5601,7 @@
       <w:r>
         <w:t xml:space="preserve"> Arquitectura de software para el soporte de comunidades académicas virtuales en ambientes de televisión digital interactiva</w:t>
       </w:r>
-      <w:bookmarkEnd w:id="24"/>
+      <w:bookmarkEnd w:id="25"/>
       <w:r>
         <w:t xml:space="preserve"> </w:t>
       </w:r>
@@ -5752,7 +5753,7 @@
                     </pic:cNvPicPr>
                   </pic:nvPicPr>
                   <pic:blipFill>
-                    <a:blip r:embed="rId27" cstate="print">
+                    <a:blip r:embed="rId28" cstate="print">
                       <a:extLst>
                         <a:ext uri="{28A0092B-C50C-407E-A947-70E740481C1C}">
                           <a14:useLocalDpi xmlns:a14="http://schemas.microsoft.com/office/drawing/2010/main" val="0"/>
@@ -5804,7 +5805,7 @@
       <w:pPr>
         <w:pStyle w:val="Ttulo1"/>
       </w:pPr>
-      <w:bookmarkStart w:id="25" w:name="_Toc182631274"/>
+      <w:bookmarkStart w:id="26" w:name="_Toc182631274"/>
       <w:r>
         <w:lastRenderedPageBreak/>
         <w:t xml:space="preserve">23. </w:t>
@@ -5812,7 +5813,7 @@
       <w:r>
         <w:t>Desarrollo de sistemas de software con patrones de diseño orientado a objetos</w:t>
       </w:r>
-      <w:bookmarkEnd w:id="25"/>
+      <w:bookmarkEnd w:id="26"/>
       <w:r>
         <w:t xml:space="preserve"> </w:t>
       </w:r>
@@ -5865,7 +5866,7 @@
                     </pic:cNvPicPr>
                   </pic:nvPicPr>
                   <pic:blipFill>
-                    <a:blip r:embed="rId28">
+                    <a:blip r:embed="rId29">
                       <a:extLst>
                         <a:ext uri="{28A0092B-C50C-407E-A947-70E740481C1C}">
                           <a14:useLocalDpi xmlns:a14="http://schemas.microsoft.com/office/drawing/2010/main" val="0"/>
@@ -5918,7 +5919,7 @@
       <w:pPr>
         <w:pStyle w:val="Ttulo1"/>
       </w:pPr>
-      <w:bookmarkStart w:id="26" w:name="_Toc182631275"/>
+      <w:bookmarkStart w:id="27" w:name="_Toc182631275"/>
       <w:r>
         <w:lastRenderedPageBreak/>
         <w:t xml:space="preserve">24. </w:t>
@@ -5926,7 +5927,7 @@
       <w:r>
         <w:t>Atributos de calidad y arquitectura de software</w:t>
       </w:r>
-      <w:bookmarkEnd w:id="26"/>
+      <w:bookmarkEnd w:id="27"/>
       <w:r>
         <w:t xml:space="preserve"> </w:t>
       </w:r>
@@ -6004,7 +6005,7 @@
                     </pic:cNvPicPr>
                   </pic:nvPicPr>
                   <pic:blipFill>
-                    <a:blip r:embed="rId29">
+                    <a:blip r:embed="rId30">
                       <a:extLst>
                         <a:ext uri="{28A0092B-C50C-407E-A947-70E740481C1C}">
                           <a14:useLocalDpi xmlns:a14="http://schemas.microsoft.com/office/drawing/2010/main" val="0"/>
@@ -6057,7 +6058,7 @@
       <w:pPr>
         <w:pStyle w:val="Ttulo1"/>
       </w:pPr>
-      <w:bookmarkStart w:id="27" w:name="_Toc182631276"/>
+      <w:bookmarkStart w:id="28" w:name="_Toc182631276"/>
       <w:r>
         <w:lastRenderedPageBreak/>
         <w:t xml:space="preserve">25. Arquitectura de </w:t>
@@ -6068,7 +6069,7 @@
       <w:r>
         <w:t>software en el proceso de desarrollo ágil: una perspectiva basada en requisitos significantes para la arquitectura</w:t>
       </w:r>
-      <w:bookmarkEnd w:id="27"/>
+      <w:bookmarkEnd w:id="28"/>
       <w:r>
         <w:t xml:space="preserve"> </w:t>
       </w:r>
@@ -6121,7 +6122,7 @@
                     </pic:cNvPicPr>
                   </pic:nvPicPr>
                   <pic:blipFill>
-                    <a:blip r:embed="rId30" cstate="print">
+                    <a:blip r:embed="rId31" cstate="print">
                       <a:extLst>
                         <a:ext uri="{28A0092B-C50C-407E-A947-70E740481C1C}">
                           <a14:useLocalDpi xmlns:a14="http://schemas.microsoft.com/office/drawing/2010/main" val="0"/>
@@ -6176,12 +6177,12 @@
       <w:pPr>
         <w:pStyle w:val="Ttulo1"/>
       </w:pPr>
-      <w:bookmarkStart w:id="28" w:name="_Toc182631277"/>
+      <w:bookmarkStart w:id="29" w:name="_Toc182631277"/>
       <w:r>
         <w:lastRenderedPageBreak/>
         <w:t>26. Análisis comparativos de patrones de diseño de software</w:t>
       </w:r>
-      <w:bookmarkEnd w:id="28"/>
+      <w:bookmarkEnd w:id="29"/>
       <w:r>
         <w:t xml:space="preserve"> </w:t>
       </w:r>
@@ -6243,7 +6244,7 @@
                     </pic:cNvPicPr>
                   </pic:nvPicPr>
                   <pic:blipFill>
-                    <a:blip r:embed="rId31">
+                    <a:blip r:embed="rId32">
                       <a:extLst>
                         <a:ext uri="{28A0092B-C50C-407E-A947-70E740481C1C}">
                           <a14:useLocalDpi xmlns:a14="http://schemas.microsoft.com/office/drawing/2010/main" val="0"/>
@@ -6299,7 +6300,7 @@
       <w:pPr>
         <w:pStyle w:val="Ttulo1"/>
       </w:pPr>
-      <w:bookmarkStart w:id="29" w:name="_Toc182631278"/>
+      <w:bookmarkStart w:id="30" w:name="_Toc182631278"/>
       <w:r>
         <w:lastRenderedPageBreak/>
         <w:t xml:space="preserve">27. Identificación y clasificación de patrones de diseño de servicios web para mejorar </w:t>
@@ -6308,7 +6309,7 @@
       <w:r>
         <w:t>Qos</w:t>
       </w:r>
-      <w:bookmarkEnd w:id="29"/>
+      <w:bookmarkEnd w:id="30"/>
       <w:proofErr w:type="spellEnd"/>
     </w:p>
     <w:p>
@@ -6439,7 +6440,7 @@
                     </pic:cNvPicPr>
                   </pic:nvPicPr>
                   <pic:blipFill>
-                    <a:blip r:embed="rId32" cstate="print">
+                    <a:blip r:embed="rId33" cstate="print">
                       <a:extLst>
                         <a:ext uri="{28A0092B-C50C-407E-A947-70E740481C1C}">
                           <a14:useLocalDpi xmlns:a14="http://schemas.microsoft.com/office/drawing/2010/main" val="0"/>
@@ -6491,7 +6492,7 @@
       <w:pPr>
         <w:pStyle w:val="Ttulo1"/>
       </w:pPr>
-      <w:bookmarkStart w:id="30" w:name="_Toc182631279"/>
+      <w:bookmarkStart w:id="31" w:name="_Toc182631279"/>
       <w:r>
         <w:lastRenderedPageBreak/>
         <w:t>2</w:t>
@@ -6499,7 +6500,7 @@
       <w:r>
         <w:t>8. Especificación del patrón de diseño memento atreves de un perfil UML</w:t>
       </w:r>
-      <w:bookmarkEnd w:id="30"/>
+      <w:bookmarkEnd w:id="31"/>
       <w:r>
         <w:t xml:space="preserve"> </w:t>
       </w:r>
@@ -6641,7 +6642,7 @@
                     </pic:cNvPicPr>
                   </pic:nvPicPr>
                   <pic:blipFill>
-                    <a:blip r:embed="rId33">
+                    <a:blip r:embed="rId34">
                       <a:extLst>
                         <a:ext uri="{28A0092B-C50C-407E-A947-70E740481C1C}">
                           <a14:useLocalDpi xmlns:a14="http://schemas.microsoft.com/office/drawing/2010/main" val="0"/>
@@ -6696,7 +6697,7 @@
       <w:pPr>
         <w:pStyle w:val="Ttulo1"/>
       </w:pPr>
-      <w:bookmarkStart w:id="31" w:name="_Toc182631280"/>
+      <w:bookmarkStart w:id="32" w:name="_Toc182631280"/>
       <w:r>
         <w:lastRenderedPageBreak/>
         <w:t xml:space="preserve">29. Documentación y análisis de los principales </w:t>
@@ -6709,7 +6710,7 @@
       <w:r>
         <w:t xml:space="preserve"> de arquitectura de software en aplicaciones empresariales</w:t>
       </w:r>
-      <w:bookmarkEnd w:id="31"/>
+      <w:bookmarkEnd w:id="32"/>
       <w:r>
         <w:t xml:space="preserve">  </w:t>
       </w:r>
@@ -6753,7 +6754,7 @@
                     </pic:cNvPicPr>
                   </pic:nvPicPr>
                   <pic:blipFill>
-                    <a:blip r:embed="rId34">
+                    <a:blip r:embed="rId35">
                       <a:extLst>
                         <a:ext uri="{28A0092B-C50C-407E-A947-70E740481C1C}">
                           <a14:useLocalDpi xmlns:a14="http://schemas.microsoft.com/office/drawing/2010/main" val="0"/>
@@ -6849,12 +6850,12 @@
       <w:pPr>
         <w:pStyle w:val="Ttulo1"/>
       </w:pPr>
-      <w:bookmarkStart w:id="32" w:name="_Toc182631281"/>
+      <w:bookmarkStart w:id="33" w:name="_Toc182631281"/>
       <w:r>
         <w:lastRenderedPageBreak/>
         <w:t>30. Implementación de una arquitectura de software guiada por el dominio</w:t>
       </w:r>
-      <w:bookmarkEnd w:id="32"/>
+      <w:bookmarkEnd w:id="33"/>
       <w:r>
         <w:t xml:space="preserve"> </w:t>
       </w:r>
@@ -6916,7 +6917,7 @@
                     </pic:cNvPicPr>
                   </pic:nvPicPr>
                   <pic:blipFill>
-                    <a:blip r:embed="rId35" cstate="print">
+                    <a:blip r:embed="rId36" cstate="print">
                       <a:extLst>
                         <a:ext uri="{28A0092B-C50C-407E-A947-70E740481C1C}">
                           <a14:useLocalDpi xmlns:a14="http://schemas.microsoft.com/office/drawing/2010/main" val="0"/>
@@ -6966,12 +6967,9 @@
     </w:p>
     <w:p/>
     <w:p/>
-    <w:p>
-      <w:bookmarkStart w:id="33" w:name="_GoBack"/>
-      <w:bookmarkEnd w:id="33"/>
-    </w:p>
+    <w:p/>
     <w:sectPr>
-      <w:headerReference w:type="default" r:id="rId36"/>
+      <w:headerReference w:type="default" r:id="rId37"/>
       <w:pgSz w:w="12240" w:h="15840"/>
       <w:pgMar w:top="1440" w:right="1440" w:bottom="1440" w:left="1440" w:header="720" w:footer="720" w:gutter="0"/>
       <w:cols w:space="720"/>
@@ -7098,7 +7096,7 @@
             <w:szCs w:val="24"/>
             <w:lang w:val="es-ES"/>
           </w:rPr>
-          <w:t>32</w:t>
+          <w:t>12</w:t>
         </w:r>
         <w:r>
           <w:rPr>
@@ -8282,7 +8280,7 @@
 </file>
 
 <file path=customXml/itemProps1.xml><?xml version="1.0" encoding="utf-8"?>
-<ds:datastoreItem xmlns:ds="http://schemas.openxmlformats.org/officeDocument/2006/customXml" ds:itemID="{42B5EAC2-E87D-417D-B44C-49351280F3AC}">
+<ds:datastoreItem xmlns:ds="http://schemas.openxmlformats.org/officeDocument/2006/customXml" ds:itemID="{C665E79F-8899-4AE1-BB74-0E148698FD48}">
   <ds:schemaRefs>
     <ds:schemaRef ds:uri="http://schemas.openxmlformats.org/officeDocument/2006/bibliography"/>
   </ds:schemaRefs>

</xml_diff>